<commit_message>
DCSS-Test plan-ver 0.8(ready to review)
</commit_message>
<xml_diff>
--- a/progress1/DCSS - Test record - ver0.6(ready to review).docx
+++ b/progress1/DCSS - Test record - ver0.6(ready to review).docx
@@ -6819,21 +6819,7 @@
           <w:rFonts w:ascii="Times New Roman" w:hAnsi="Times New Roman" w:cs="Times New Roman"/>
           <w:highlight w:val="yellow"/>
         </w:rPr>
-        <w:t>The purpose of the T</w:t>
-      </w:r>
-      <w:r>
-        <w:rPr>
-          <w:rFonts w:ascii="Times New Roman" w:hAnsi="Times New Roman" w:cs="Times New Roman"/>
-          <w:highlight w:val="yellow"/>
-        </w:rPr>
-        <w:t>est</w:t>
-      </w:r>
-      <w:r>
-        <w:rPr>
-          <w:rFonts w:ascii="Times New Roman" w:hAnsi="Times New Roman" w:cs="Times New Roman"/>
-          <w:highlight w:val="yellow"/>
-        </w:rPr>
-        <w:t xml:space="preserve"> Record of Dental clinic services system is for recording the actual results of each test case and reporting whether each test has passed or failed based on the test criteria described in the Test Plan.</w:t>
+        <w:t>The purpose of the Test Record of Dental clinic services system is for recording the actual results of each test case and reporting whether each test has passed or failed based on the test criteria described in the Test Plan.</w:t>
       </w:r>
       <w:r>
         <w:rPr>
@@ -26094,7 +26080,17 @@
                 <w:szCs w:val="24"/>
                 <w:lang w:bidi="ar-SA"/>
               </w:rPr>
-              <w:t xml:space="preserve">System shall provide appointment schedule to patient whose </w:t>
+              <w:t>System shall provide appointment schedule to pat</w:t>
+            </w:r>
+            <w:r>
+              <w:rPr>
+                <w:rFonts w:ascii="Times" w:hAnsi="Times" w:cs="Times"/>
+                <w:bCs/>
+                <w:sz w:val="24"/>
+                <w:szCs w:val="24"/>
+                <w:lang w:bidi="ar-SA"/>
+              </w:rPr>
+              <w:t xml:space="preserve">ient whose </w:t>
             </w:r>
             <w:proofErr w:type="spellStart"/>
             <w:r>
@@ -26116,7 +26112,17 @@
                 <w:szCs w:val="24"/>
                 <w:lang w:bidi="ar-SA"/>
               </w:rPr>
-              <w:t xml:space="preserve"> is “patient”</w:t>
+              <w:t xml:space="preserve"> is “P001</w:t>
+            </w:r>
+            <w:r>
+              <w:rPr>
+                <w:rFonts w:ascii="Times" w:hAnsi="Times" w:cs="Times"/>
+                <w:bCs/>
+                <w:sz w:val="24"/>
+                <w:szCs w:val="24"/>
+                <w:lang w:bidi="ar-SA"/>
+              </w:rPr>
+              <w:t>”</w:t>
             </w:r>
           </w:p>
         </w:tc>
@@ -26149,7 +26155,17 @@
                 <w:szCs w:val="24"/>
                 <w:lang w:bidi="ar-SA"/>
               </w:rPr>
-              <w:t xml:space="preserve">System shall provide appointment schedule to patient whose </w:t>
+              <w:t>System shall provide appointment schedule to pat</w:t>
+            </w:r>
+            <w:r>
+              <w:rPr>
+                <w:rFonts w:ascii="Times" w:hAnsi="Times" w:cs="Times"/>
+                <w:bCs/>
+                <w:sz w:val="24"/>
+                <w:szCs w:val="24"/>
+                <w:lang w:bidi="ar-SA"/>
+              </w:rPr>
+              <w:t xml:space="preserve">ient whose </w:t>
             </w:r>
             <w:proofErr w:type="spellStart"/>
             <w:r>
@@ -26171,7 +26187,17 @@
                 <w:szCs w:val="24"/>
                 <w:lang w:bidi="ar-SA"/>
               </w:rPr>
-              <w:t xml:space="preserve"> is “patient”</w:t>
+              <w:t xml:space="preserve"> is “P001</w:t>
+            </w:r>
+            <w:r>
+              <w:rPr>
+                <w:rFonts w:ascii="Times" w:hAnsi="Times" w:cs="Times"/>
+                <w:bCs/>
+                <w:sz w:val="24"/>
+                <w:szCs w:val="24"/>
+                <w:lang w:bidi="ar-SA"/>
+              </w:rPr>
+              <w:t>”</w:t>
             </w:r>
           </w:p>
         </w:tc>
@@ -28063,7 +28089,17 @@
                 <w:szCs w:val="24"/>
                 <w:lang w:bidi="ar-SA"/>
               </w:rPr>
-              <w:t xml:space="preserve">System shall provide appointment schedule to patient whose </w:t>
+              <w:t>System shall provide appointment schedule to pat</w:t>
+            </w:r>
+            <w:r>
+              <w:rPr>
+                <w:rFonts w:ascii="Times" w:hAnsi="Times" w:cs="Times"/>
+                <w:bCs/>
+                <w:sz w:val="24"/>
+                <w:szCs w:val="24"/>
+                <w:lang w:bidi="ar-SA"/>
+              </w:rPr>
+              <w:t xml:space="preserve">ient whose </w:t>
             </w:r>
             <w:proofErr w:type="spellStart"/>
             <w:r>
@@ -28085,7 +28121,17 @@
                 <w:szCs w:val="24"/>
                 <w:lang w:bidi="ar-SA"/>
               </w:rPr>
-              <w:t xml:space="preserve"> is “patient”</w:t>
+              <w:t xml:space="preserve"> is “P001</w:t>
+            </w:r>
+            <w:r>
+              <w:rPr>
+                <w:rFonts w:ascii="Times" w:hAnsi="Times" w:cs="Times"/>
+                <w:bCs/>
+                <w:sz w:val="24"/>
+                <w:szCs w:val="24"/>
+                <w:lang w:bidi="ar-SA"/>
+              </w:rPr>
+              <w:t>”</w:t>
             </w:r>
           </w:p>
         </w:tc>
@@ -28118,7 +28164,17 @@
                 <w:szCs w:val="24"/>
                 <w:lang w:bidi="ar-SA"/>
               </w:rPr>
-              <w:t xml:space="preserve">System shall provide appointment schedule to patient whose </w:t>
+              <w:t>System shall provide appointment schedule to pat</w:t>
+            </w:r>
+            <w:r>
+              <w:rPr>
+                <w:rFonts w:ascii="Times" w:hAnsi="Times" w:cs="Times"/>
+                <w:bCs/>
+                <w:sz w:val="24"/>
+                <w:szCs w:val="24"/>
+                <w:lang w:bidi="ar-SA"/>
+              </w:rPr>
+              <w:t xml:space="preserve">ient whose </w:t>
             </w:r>
             <w:proofErr w:type="spellStart"/>
             <w:r>
@@ -28140,7 +28196,17 @@
                 <w:szCs w:val="24"/>
                 <w:lang w:bidi="ar-SA"/>
               </w:rPr>
-              <w:t xml:space="preserve"> is “patient”</w:t>
+              <w:t xml:space="preserve"> is “P001</w:t>
+            </w:r>
+            <w:r>
+              <w:rPr>
+                <w:rFonts w:ascii="Times" w:hAnsi="Times" w:cs="Times"/>
+                <w:bCs/>
+                <w:sz w:val="24"/>
+                <w:szCs w:val="24"/>
+                <w:lang w:bidi="ar-SA"/>
+              </w:rPr>
+              <w:t>”</w:t>
             </w:r>
           </w:p>
         </w:tc>
@@ -29285,7 +29351,17 @@
                 <w:szCs w:val="24"/>
                 <w:lang w:bidi="ar-SA"/>
               </w:rPr>
-              <w:t xml:space="preserve">System shall provide appointment schedule to dentist whose </w:t>
+              <w:t>System shall provide appointment schedule to den</w:t>
+            </w:r>
+            <w:r>
+              <w:rPr>
+                <w:rFonts w:ascii="Times" w:hAnsi="Times" w:cs="Times"/>
+                <w:bCs/>
+                <w:sz w:val="24"/>
+                <w:szCs w:val="24"/>
+                <w:lang w:bidi="ar-SA"/>
+              </w:rPr>
+              <w:t xml:space="preserve">tist whose </w:t>
             </w:r>
             <w:proofErr w:type="spellStart"/>
             <w:r>
@@ -29307,7 +29383,17 @@
                 <w:szCs w:val="24"/>
                 <w:lang w:bidi="ar-SA"/>
               </w:rPr>
-              <w:t xml:space="preserve"> is “dentist”</w:t>
+              <w:t xml:space="preserve"> is “D001</w:t>
+            </w:r>
+            <w:r>
+              <w:rPr>
+                <w:rFonts w:ascii="Times" w:hAnsi="Times" w:cs="Times"/>
+                <w:bCs/>
+                <w:sz w:val="24"/>
+                <w:szCs w:val="24"/>
+                <w:lang w:bidi="ar-SA"/>
+              </w:rPr>
+              <w:t>”</w:t>
             </w:r>
           </w:p>
         </w:tc>
@@ -29340,7 +29426,17 @@
                 <w:szCs w:val="24"/>
                 <w:lang w:bidi="ar-SA"/>
               </w:rPr>
-              <w:t xml:space="preserve">System shall provide appointment schedule to dentist whose </w:t>
+              <w:t>System shall provide appointment schedule to den</w:t>
+            </w:r>
+            <w:r>
+              <w:rPr>
+                <w:rFonts w:ascii="Times" w:hAnsi="Times" w:cs="Times"/>
+                <w:bCs/>
+                <w:sz w:val="24"/>
+                <w:szCs w:val="24"/>
+                <w:lang w:bidi="ar-SA"/>
+              </w:rPr>
+              <w:t xml:space="preserve">tist whose </w:t>
             </w:r>
             <w:proofErr w:type="spellStart"/>
             <w:r>
@@ -29362,7 +29458,17 @@
                 <w:szCs w:val="24"/>
                 <w:lang w:bidi="ar-SA"/>
               </w:rPr>
-              <w:t xml:space="preserve"> is “dentist”</w:t>
+              <w:t xml:space="preserve"> is “D001</w:t>
+            </w:r>
+            <w:r>
+              <w:rPr>
+                <w:rFonts w:ascii="Times" w:hAnsi="Times" w:cs="Times"/>
+                <w:bCs/>
+                <w:sz w:val="24"/>
+                <w:szCs w:val="24"/>
+                <w:lang w:bidi="ar-SA"/>
+              </w:rPr>
+              <w:t>”</w:t>
             </w:r>
           </w:p>
         </w:tc>
@@ -41618,7 +41724,17 @@
                 <w:szCs w:val="24"/>
                 <w:lang w:bidi="ar-SA"/>
               </w:rPr>
-              <w:t xml:space="preserve">System shall redirect to the patient list page and show account information whose </w:t>
+              <w:t>System shall redirect to the patient list page and show account informa</w:t>
+            </w:r>
+            <w:r>
+              <w:rPr>
+                <w:rFonts w:ascii="Times" w:hAnsi="Times" w:cs="Times"/>
+                <w:bCs/>
+                <w:sz w:val="24"/>
+                <w:szCs w:val="24"/>
+                <w:lang w:bidi="ar-SA"/>
+              </w:rPr>
+              <w:t xml:space="preserve">tion whose </w:t>
             </w:r>
             <w:proofErr w:type="spellStart"/>
             <w:r>
@@ -41640,7 +41756,17 @@
                 <w:szCs w:val="24"/>
                 <w:lang w:bidi="ar-SA"/>
               </w:rPr>
-              <w:t xml:space="preserve"> is “patient”</w:t>
+              <w:t xml:space="preserve"> is “P001</w:t>
+            </w:r>
+            <w:r>
+              <w:rPr>
+                <w:rFonts w:ascii="Times" w:hAnsi="Times" w:cs="Times"/>
+                <w:bCs/>
+                <w:sz w:val="24"/>
+                <w:szCs w:val="24"/>
+                <w:lang w:bidi="ar-SA"/>
+              </w:rPr>
+              <w:t>”</w:t>
             </w:r>
           </w:p>
         </w:tc>
@@ -41673,7 +41799,17 @@
                 <w:szCs w:val="24"/>
                 <w:lang w:bidi="ar-SA"/>
               </w:rPr>
-              <w:t xml:space="preserve">System shall redirect to the patient list page and show account information whose </w:t>
+              <w:t>System shall redirect to the patient list page and show account informa</w:t>
+            </w:r>
+            <w:r>
+              <w:rPr>
+                <w:rFonts w:ascii="Times" w:hAnsi="Times" w:cs="Times"/>
+                <w:bCs/>
+                <w:sz w:val="24"/>
+                <w:szCs w:val="24"/>
+                <w:lang w:bidi="ar-SA"/>
+              </w:rPr>
+              <w:t xml:space="preserve">tion whose </w:t>
             </w:r>
             <w:proofErr w:type="spellStart"/>
             <w:r>
@@ -41695,7 +41831,17 @@
                 <w:szCs w:val="24"/>
                 <w:lang w:bidi="ar-SA"/>
               </w:rPr>
-              <w:t xml:space="preserve"> is “patient”</w:t>
+              <w:t xml:space="preserve"> is “P001</w:t>
+            </w:r>
+            <w:r>
+              <w:rPr>
+                <w:rFonts w:ascii="Times" w:hAnsi="Times" w:cs="Times"/>
+                <w:bCs/>
+                <w:sz w:val="24"/>
+                <w:szCs w:val="24"/>
+                <w:lang w:bidi="ar-SA"/>
+              </w:rPr>
+              <w:t>”</w:t>
             </w:r>
           </w:p>
         </w:tc>
@@ -42614,7 +42760,17 @@
                 <w:szCs w:val="24"/>
                 <w:lang w:bidi="ar-SA"/>
               </w:rPr>
-              <w:t xml:space="preserve">System shall redirect to the patient list page and show new account information that has edited already, whose </w:t>
+              <w:t>System shall redirect to the patient list page and show new account information that has edited alre</w:t>
+            </w:r>
+            <w:r>
+              <w:rPr>
+                <w:rFonts w:ascii="Times" w:hAnsi="Times" w:cs="Times"/>
+                <w:bCs/>
+                <w:sz w:val="24"/>
+                <w:szCs w:val="24"/>
+                <w:lang w:bidi="ar-SA"/>
+              </w:rPr>
+              <w:t xml:space="preserve">ady, whose </w:t>
             </w:r>
             <w:proofErr w:type="spellStart"/>
             <w:r>
@@ -42636,7 +42792,17 @@
                 <w:szCs w:val="24"/>
                 <w:lang w:bidi="ar-SA"/>
               </w:rPr>
-              <w:t xml:space="preserve"> is “patient”</w:t>
+              <w:t xml:space="preserve"> is “P001</w:t>
+            </w:r>
+            <w:r>
+              <w:rPr>
+                <w:rFonts w:ascii="Times" w:hAnsi="Times" w:cs="Times"/>
+                <w:bCs/>
+                <w:sz w:val="24"/>
+                <w:szCs w:val="24"/>
+                <w:lang w:bidi="ar-SA"/>
+              </w:rPr>
+              <w:t>”</w:t>
             </w:r>
           </w:p>
         </w:tc>
@@ -42669,7 +42835,17 @@
                 <w:szCs w:val="24"/>
                 <w:lang w:bidi="ar-SA"/>
               </w:rPr>
-              <w:t xml:space="preserve">System shall redirect to the patient list page and show new account information that has edited already, whose </w:t>
+              <w:t>System shall redirect to the patient list page and show new account information that has edited alre</w:t>
+            </w:r>
+            <w:r>
+              <w:rPr>
+                <w:rFonts w:ascii="Times" w:hAnsi="Times" w:cs="Times"/>
+                <w:bCs/>
+                <w:sz w:val="24"/>
+                <w:szCs w:val="24"/>
+                <w:lang w:bidi="ar-SA"/>
+              </w:rPr>
+              <w:t xml:space="preserve">ady, whose </w:t>
             </w:r>
             <w:proofErr w:type="spellStart"/>
             <w:r>
@@ -42691,7 +42867,17 @@
                 <w:szCs w:val="24"/>
                 <w:lang w:bidi="ar-SA"/>
               </w:rPr>
-              <w:t xml:space="preserve"> is “patient”</w:t>
+              <w:t xml:space="preserve"> is “P001</w:t>
+            </w:r>
+            <w:r>
+              <w:rPr>
+                <w:rFonts w:ascii="Times" w:hAnsi="Times" w:cs="Times"/>
+                <w:bCs/>
+                <w:sz w:val="24"/>
+                <w:szCs w:val="24"/>
+                <w:lang w:bidi="ar-SA"/>
+              </w:rPr>
+              <w:t>”</w:t>
             </w:r>
           </w:p>
         </w:tc>
@@ -43474,7 +43660,17 @@
                 <w:szCs w:val="24"/>
                 <w:lang w:bidi="ar-SA"/>
               </w:rPr>
-              <w:t xml:space="preserve">System shall provide patients’ schedule in patient list page without patient whose </w:t>
+              <w:t>System shall provide patients’ schedule in patient list page without pat</w:t>
+            </w:r>
+            <w:r>
+              <w:rPr>
+                <w:rFonts w:ascii="Times" w:hAnsi="Times" w:cs="Times"/>
+                <w:bCs/>
+                <w:sz w:val="24"/>
+                <w:szCs w:val="24"/>
+                <w:lang w:bidi="ar-SA"/>
+              </w:rPr>
+              <w:t xml:space="preserve">ient whose </w:t>
             </w:r>
             <w:proofErr w:type="spellStart"/>
             <w:r>
@@ -43496,7 +43692,17 @@
                 <w:szCs w:val="24"/>
                 <w:lang w:bidi="ar-SA"/>
               </w:rPr>
-              <w:t xml:space="preserve"> is “patient”</w:t>
+              <w:t xml:space="preserve"> is “P001</w:t>
+            </w:r>
+            <w:r>
+              <w:rPr>
+                <w:rFonts w:ascii="Times" w:hAnsi="Times" w:cs="Times"/>
+                <w:bCs/>
+                <w:sz w:val="24"/>
+                <w:szCs w:val="24"/>
+                <w:lang w:bidi="ar-SA"/>
+              </w:rPr>
+              <w:t>”</w:t>
             </w:r>
           </w:p>
         </w:tc>
@@ -43529,7 +43735,17 @@
                 <w:szCs w:val="24"/>
                 <w:lang w:bidi="ar-SA"/>
               </w:rPr>
-              <w:t xml:space="preserve">System shall provide patients’ schedule in patient list page without patient whose </w:t>
+              <w:t>System shall provide patients’ schedule in patient list page without pat</w:t>
+            </w:r>
+            <w:r>
+              <w:rPr>
+                <w:rFonts w:ascii="Times" w:hAnsi="Times" w:cs="Times"/>
+                <w:bCs/>
+                <w:sz w:val="24"/>
+                <w:szCs w:val="24"/>
+                <w:lang w:bidi="ar-SA"/>
+              </w:rPr>
+              <w:t xml:space="preserve">ient whose </w:t>
             </w:r>
             <w:proofErr w:type="spellStart"/>
             <w:r>
@@ -43551,7 +43767,17 @@
                 <w:szCs w:val="24"/>
                 <w:lang w:bidi="ar-SA"/>
               </w:rPr>
-              <w:t xml:space="preserve"> is “patient”</w:t>
+              <w:t xml:space="preserve"> is “P001</w:t>
+            </w:r>
+            <w:r>
+              <w:rPr>
+                <w:rFonts w:ascii="Times" w:hAnsi="Times" w:cs="Times"/>
+                <w:bCs/>
+                <w:sz w:val="24"/>
+                <w:szCs w:val="24"/>
+                <w:lang w:bidi="ar-SA"/>
+              </w:rPr>
+              <w:t>”</w:t>
             </w:r>
           </w:p>
         </w:tc>
@@ -43681,6 +43907,81 @@
                 <w:szCs w:val="24"/>
                 <w:lang w:bidi="ar-SA"/>
               </w:rPr>
+              <w:t>System shall provide patients’ schedule in patient list page without pat</w:t>
+            </w:r>
+            <w:r>
+              <w:rPr>
+                <w:rFonts w:ascii="Times" w:hAnsi="Times" w:cs="Times"/>
+                <w:bCs/>
+                <w:sz w:val="24"/>
+                <w:szCs w:val="24"/>
+                <w:lang w:bidi="ar-SA"/>
+              </w:rPr>
+              <w:t xml:space="preserve">ient whose </w:t>
+            </w:r>
+            <w:proofErr w:type="spellStart"/>
+            <w:r>
+              <w:rPr>
+                <w:rFonts w:ascii="Times" w:hAnsi="Times" w:cs="Times"/>
+                <w:bCs/>
+                <w:sz w:val="24"/>
+                <w:szCs w:val="24"/>
+                <w:lang w:bidi="ar-SA"/>
+              </w:rPr>
+              <w:t>patientID</w:t>
+            </w:r>
+            <w:proofErr w:type="spellEnd"/>
+            <w:r>
+              <w:rPr>
+                <w:rFonts w:ascii="Times" w:hAnsi="Times" w:cs="Times"/>
+                <w:bCs/>
+                <w:sz w:val="24"/>
+                <w:szCs w:val="24"/>
+                <w:lang w:bidi="ar-SA"/>
+              </w:rPr>
+              <w:t xml:space="preserve"> is “P001</w:t>
+            </w:r>
+            <w:r>
+              <w:rPr>
+                <w:rFonts w:ascii="Times" w:hAnsi="Times" w:cs="Times"/>
+                <w:bCs/>
+                <w:sz w:val="24"/>
+                <w:szCs w:val="24"/>
+                <w:lang w:bidi="ar-SA"/>
+              </w:rPr>
+              <w:t>”</w:t>
+            </w:r>
+          </w:p>
+        </w:tc>
+        <w:tc>
+          <w:tcPr>
+            <w:tcW w:w="2276" w:type="dxa"/>
+            <w:vAlign w:val="center"/>
+          </w:tcPr>
+          <w:p>
+            <w:pPr>
+              <w:widowControl w:val="0"/>
+              <w:autoSpaceDE w:val="0"/>
+              <w:autoSpaceDN w:val="0"/>
+              <w:adjustRightInd w:val="0"/>
+              <w:spacing w:after="240"/>
+              <w:jc w:val="center"/>
+              <w:rPr>
+                <w:rFonts w:ascii="Times" w:hAnsi="Times" w:cs="Times"/>
+                <w:bCs/>
+                <w:sz w:val="24"/>
+                <w:szCs w:val="24"/>
+                <w:lang w:bidi="ar-SA"/>
+              </w:rPr>
+            </w:pPr>
+            <w:r>
+              <w:rPr>
+                <w:rFonts w:ascii="Times" w:hAnsi="Times" w:cs="Times"/>
+                <w:bCs/>
+                <w:sz w:val="24"/>
+                <w:szCs w:val="24"/>
+                <w:lang w:bidi="ar-SA"/>
+              </w:rPr>
               <w:t xml:space="preserve">System shall provide patients’ schedule in patient list page without patient whose </w:t>
             </w:r>
             <w:proofErr w:type="spellStart"/>
@@ -43703,62 +44004,27 @@
                 <w:szCs w:val="24"/>
                 <w:lang w:bidi="ar-SA"/>
               </w:rPr>
-              <w:t xml:space="preserve"> is “patient”</w:t>
-            </w:r>
-          </w:p>
-        </w:tc>
-        <w:tc>
-          <w:tcPr>
-            <w:tcW w:w="2276" w:type="dxa"/>
-            <w:vAlign w:val="center"/>
-          </w:tcPr>
-          <w:p>
-            <w:pPr>
-              <w:widowControl w:val="0"/>
-              <w:autoSpaceDE w:val="0"/>
-              <w:autoSpaceDN w:val="0"/>
-              <w:adjustRightInd w:val="0"/>
-              <w:spacing w:after="240"/>
-              <w:jc w:val="center"/>
-              <w:rPr>
-                <w:rFonts w:ascii="Times" w:hAnsi="Times" w:cs="Times"/>
-                <w:bCs/>
-                <w:sz w:val="24"/>
-                <w:szCs w:val="24"/>
-                <w:lang w:bidi="ar-SA"/>
-              </w:rPr>
-            </w:pPr>
-            <w:r>
-              <w:rPr>
-                <w:rFonts w:ascii="Times" w:hAnsi="Times" w:cs="Times"/>
-                <w:bCs/>
-                <w:sz w:val="24"/>
-                <w:szCs w:val="24"/>
-                <w:lang w:bidi="ar-SA"/>
-              </w:rPr>
-              <w:t xml:space="preserve">System shall provide patients’ schedule in patient list page without patient whose </w:t>
-            </w:r>
-            <w:proofErr w:type="spellStart"/>
-            <w:r>
-              <w:rPr>
-                <w:rFonts w:ascii="Times" w:hAnsi="Times" w:cs="Times"/>
-                <w:bCs/>
-                <w:sz w:val="24"/>
-                <w:szCs w:val="24"/>
-                <w:lang w:bidi="ar-SA"/>
-              </w:rPr>
-              <w:t>patientID</w:t>
-            </w:r>
-            <w:proofErr w:type="spellEnd"/>
-            <w:r>
-              <w:rPr>
-                <w:rFonts w:ascii="Times" w:hAnsi="Times" w:cs="Times"/>
-                <w:bCs/>
-                <w:sz w:val="24"/>
-                <w:szCs w:val="24"/>
-                <w:lang w:bidi="ar-SA"/>
-              </w:rPr>
-              <w:t xml:space="preserve"> is “patient”</w:t>
+              <w:t xml:space="preserve"> is “</w:t>
+            </w:r>
+            <w:r>
+              <w:rPr>
+                <w:rFonts w:ascii="Times" w:hAnsi="Times" w:cs="Times"/>
+                <w:bCs/>
+                <w:sz w:val="24"/>
+                <w:szCs w:val="24"/>
+                <w:lang w:bidi="ar-SA"/>
+              </w:rPr>
+              <w:t>P001</w:t>
+            </w:r>
+            <w:r>
+              <w:rPr>
+                <w:rFonts w:ascii="Times" w:hAnsi="Times" w:cs="Times"/>
+                <w:bCs/>
+                <w:sz w:val="24"/>
+                <w:szCs w:val="24"/>
+                <w:lang w:bidi="ar-SA"/>
+              </w:rPr>
+              <w:t>”</w:t>
             </w:r>
           </w:p>
         </w:tc>
@@ -51705,12 +51971,12 @@
       <w:tblLook w:val="04A0"/>
     </w:tblPr>
     <w:tblGrid>
-      <w:gridCol w:w="1052"/>
-      <w:gridCol w:w="2665"/>
-      <w:gridCol w:w="931"/>
-      <w:gridCol w:w="1537"/>
-      <w:gridCol w:w="1136"/>
-      <w:gridCol w:w="1195"/>
+      <w:gridCol w:w="1051"/>
+      <w:gridCol w:w="2671"/>
+      <w:gridCol w:w="932"/>
+      <w:gridCol w:w="1539"/>
+      <w:gridCol w:w="1138"/>
+      <w:gridCol w:w="1185"/>
     </w:tblGrid>
     <w:tr>
       <w:tc>
@@ -51951,7 +52217,7 @@
               <w:sz w:val="14"/>
               <w:szCs w:val="14"/>
             </w:rPr>
-            <w:t>2</w:t>
+            <w:t>16</w:t>
           </w:r>
           <w:r>
             <w:rPr>
@@ -54206,7 +54472,7 @@
 </file>
 
 <file path=customXml/itemProps1.xml><?xml version="1.0" encoding="utf-8"?>
-<ds:datastoreItem xmlns:ds="http://schemas.openxmlformats.org/officeDocument/2006/customXml" ds:itemID="{BE86A9DB-52BB-40E4-B44B-B6D348122144}">
+<ds:datastoreItem xmlns:ds="http://schemas.openxmlformats.org/officeDocument/2006/customXml" ds:itemID="{137A9004-DE45-47FE-9469-38818D7707B1}">
   <ds:schemaRefs>
     <ds:schemaRef ds:uri="http://schemas.openxmlformats.org/officeDocument/2006/bibliography"/>
   </ds:schemaRefs>

</xml_diff>